<commit_message>
Rearranged the topics slightly...
 ...just to reflect the class organization a bit better. The true week-by-week plan, though, is in the .md file in this directory.
</commit_message>
<xml_diff>
--- a/planning/Music 147 - Topics, Lessons, and Activities (Brainstorm).docx
+++ b/planning/Music 147 - Topics, Lessons, and Activities (Brainstorm).docx
@@ -44,29 +44,6 @@
       <w:pPr>
         <w:pStyle w:val="Heading1"/>
       </w:pPr>
-      <w:r>
-        <w:t>HTML, CSS and JavaScript - Basics</w:t>
-      </w:r>
-    </w:p>
-    <w:p>
-      <w:r>
-        <w:t>Essential HTML (tags)</w:t>
-      </w:r>
-    </w:p>
-    <w:p>
-      <w:r>
-        <w:t>Essential CSS (styles)</w:t>
-      </w:r>
-    </w:p>
-    <w:p>
-      <w:r>
-        <w:t>Simple HTML5 audio: the &lt;audio&gt; element</w:t>
-      </w:r>
-    </w:p>
-    <w:p>
-      <w:pPr>
-        <w:pStyle w:val="Heading1"/>
-      </w:pPr>
       <w:bookmarkStart w:id="2" w:name="_1ueed89pzb3j" w:colFirst="0" w:colLast="0"/>
       <w:bookmarkEnd w:id="2"/>
       <w:r>
@@ -166,6 +143,136 @@
       <w:bookmarkStart w:id="6" w:name="_7rekk5c4cp0u" w:colFirst="0" w:colLast="0"/>
       <w:bookmarkEnd w:id="6"/>
       <w:r>
+        <w:t>HTML, CSS and JavaScript - Basics</w:t>
+      </w:r>
+    </w:p>
+    <w:p>
+      <w:r>
+        <w:t>Essential HTML (tags)</w:t>
+      </w:r>
+    </w:p>
+    <w:p>
+      <w:r>
+        <w:t>Essential CSS (styles)</w:t>
+      </w:r>
+    </w:p>
+    <w:p>
+      <w:r>
+        <w:t>Simple HTML5 audio: the &lt;audio&gt; element</w:t>
+      </w:r>
+    </w:p>
+    <w:p>
+      <w:pPr>
+        <w:pStyle w:val="Heading1"/>
+      </w:pPr>
+      <w:bookmarkStart w:id="7" w:name="_GoBack"/>
+      <w:bookmarkEnd w:id="7"/>
+      <w:r>
+        <w:t>Max/MSP Basics</w:t>
+      </w:r>
+    </w:p>
+    <w:p>
+      <w:r>
+        <w:t>The dataflow model of Max messages</w:t>
+      </w:r>
+    </w:p>
+    <w:p>
+      <w:r>
+        <w:t>Max Messages vs. MSP audio signals</w:t>
+      </w:r>
+    </w:p>
+    <w:p>
+      <w:r>
+        <w:t>MIDI in Max</w:t>
+      </w:r>
+    </w:p>
+    <w:p>
+      <w:r>
+        <w:t>Encapsulation and abstraction in Max</w:t>
+      </w:r>
+    </w:p>
+    <w:p>
+      <w:r>
+        <w:t>The Max scheduler and queue, and the MSP thread</w:t>
+      </w:r>
+    </w:p>
+    <w:p>
+      <w:r>
+        <w:t>The Max transport</w:t>
+      </w:r>
+    </w:p>
+    <w:p>
+      <w:pPr>
+        <w:pStyle w:val="Heading1"/>
+      </w:pPr>
+      <w:r>
+        <w:lastRenderedPageBreak/>
+        <w:t>Sampling</w:t>
+      </w:r>
+    </w:p>
+    <w:p>
+      <w:r>
+        <w:t>AIFF/WAVE file format</w:t>
+      </w:r>
+    </w:p>
+    <w:p>
+      <w:pPr>
+        <w:rPr>
+          <w:color w:val="FF0000"/>
+        </w:rPr>
+      </w:pPr>
+      <w:r>
+        <w:rPr>
+          <w:color w:val="FF0000"/>
+        </w:rPr>
+        <w:t>Recording into a sound file</w:t>
+      </w:r>
+    </w:p>
+    <w:p>
+      <w:pPr>
+        <w:rPr>
+          <w:color w:val="FF0000"/>
+        </w:rPr>
+      </w:pPr>
+      <w:r>
+        <w:rPr>
+          <w:color w:val="FF0000"/>
+        </w:rPr>
+        <w:t>Recording into RAM</w:t>
+      </w:r>
+      <w:r>
+        <w:br/>
+      </w:r>
+      <w:r>
+        <w:rPr>
+          <w:color w:val="FF0000"/>
+        </w:rPr>
+        <w:t>Simple playback</w:t>
+      </w:r>
+    </w:p>
+    <w:p>
+      <w:pPr>
+        <w:rPr>
+          <w:color w:val="FF0000"/>
+        </w:rPr>
+      </w:pPr>
+      <w:r>
+        <w:rPr>
+          <w:color w:val="FF0000"/>
+        </w:rPr>
+        <w:t>Altered playback</w:t>
+      </w:r>
+    </w:p>
+    <w:p>
+      <w:r>
+        <w:t>Granulation, concatenative synthesis</w:t>
+      </w:r>
+    </w:p>
+    <w:p>
+      <w:pPr>
+        <w:pStyle w:val="Heading1"/>
+      </w:pPr>
+      <w:r>
         <w:t>Fundamentals of Synthesis</w:t>
       </w:r>
     </w:p>
@@ -212,7 +319,7 @@
       </w:r>
     </w:p>
     <w:p>
-      <w:commentRangeStart w:id="7"/>
+      <w:commentRangeStart w:id="8"/>
       <w:r>
         <w:t xml:space="preserve">• </w:t>
       </w:r>
@@ -250,17 +357,14 @@
         </w:rPr>
         <w:t>Additive synthesis</w:t>
       </w:r>
-      <w:bookmarkStart w:id="8" w:name="_GoBack"/>
-      <w:bookmarkEnd w:id="8"/>
-    </w:p>
-    <w:commentRangeEnd w:id="7"/>
+    </w:p>
+    <w:commentRangeEnd w:id="8"/>
     <w:p>
       <w:r>
         <w:rPr>
           <w:rStyle w:val="CommentReference"/>
         </w:rPr>
-        <w:lastRenderedPageBreak/>
-        <w:commentReference w:id="7"/>
+        <w:commentReference w:id="8"/>
       </w:r>
       <w:r>
         <w:t>• Hybrid synthesis (eventually, after sampling)</w:t>
@@ -299,74 +403,8 @@
         <w:pStyle w:val="Heading1"/>
       </w:pPr>
       <w:bookmarkStart w:id="9" w:name="_kjwinerq2mm2" w:colFirst="0" w:colLast="0"/>
+      <w:bookmarkStart w:id="10" w:name="_o2cvrwyf42ug" w:colFirst="0" w:colLast="0"/>
       <w:bookmarkEnd w:id="9"/>
-      <w:r>
-        <w:t>Sampling</w:t>
-      </w:r>
-    </w:p>
-    <w:p>
-      <w:r>
-        <w:t>AIFF/WAVE file format</w:t>
-      </w:r>
-    </w:p>
-    <w:p>
-      <w:pPr>
-        <w:rPr>
-          <w:color w:val="FF0000"/>
-        </w:rPr>
-      </w:pPr>
-      <w:r>
-        <w:rPr>
-          <w:color w:val="FF0000"/>
-        </w:rPr>
-        <w:t>Recording into a sound file</w:t>
-      </w:r>
-    </w:p>
-    <w:p>
-      <w:pPr>
-        <w:rPr>
-          <w:color w:val="FF0000"/>
-        </w:rPr>
-      </w:pPr>
-      <w:r>
-        <w:rPr>
-          <w:color w:val="FF0000"/>
-        </w:rPr>
-        <w:t>Recording into RAM</w:t>
-      </w:r>
-      <w:r>
-        <w:br/>
-      </w:r>
-      <w:r>
-        <w:rPr>
-          <w:color w:val="FF0000"/>
-        </w:rPr>
-        <w:t>Simple playback</w:t>
-      </w:r>
-    </w:p>
-    <w:p>
-      <w:pPr>
-        <w:rPr>
-          <w:color w:val="FF0000"/>
-        </w:rPr>
-      </w:pPr>
-      <w:r>
-        <w:rPr>
-          <w:color w:val="FF0000"/>
-        </w:rPr>
-        <w:t>Altered playback</w:t>
-      </w:r>
-    </w:p>
-    <w:p>
-      <w:r>
-        <w:t>Granulation, concatenative synthesis</w:t>
-      </w:r>
-    </w:p>
-    <w:p>
-      <w:pPr>
-        <w:pStyle w:val="Heading1"/>
-      </w:pPr>
-      <w:bookmarkStart w:id="10" w:name="_o2cvrwyf42ug" w:colFirst="0" w:colLast="0"/>
       <w:bookmarkEnd w:id="10"/>
       <w:r>
         <w:t>Delay and delay-based effects</w:t>
@@ -516,6 +554,7 @@
         </w:numPr>
       </w:pPr>
       <w:r>
+        <w:lastRenderedPageBreak/>
         <w:t>Resonant lowpass filter</w:t>
       </w:r>
     </w:p>
@@ -596,7 +635,6 @@
         <w:ind w:firstLine="720"/>
       </w:pPr>
       <w:r>
-        <w:lastRenderedPageBreak/>
         <w:t>Most useful MIDI channel messages</w:t>
       </w:r>
     </w:p>
@@ -692,44 +730,6 @@
       <w:bookmarkStart w:id="13" w:name="_dcllo6y2qpqp" w:colFirst="0" w:colLast="0"/>
       <w:bookmarkEnd w:id="13"/>
       <w:r>
-        <w:t>Max/MSP Basics</w:t>
-      </w:r>
-    </w:p>
-    <w:p>
-      <w:r>
-        <w:t>The dataflow model of Max messages</w:t>
-      </w:r>
-    </w:p>
-    <w:p>
-      <w:r>
-        <w:t>Max Messages vs. MSP audio signals</w:t>
-      </w:r>
-    </w:p>
-    <w:p>
-      <w:r>
-        <w:t>MIDI in Max</w:t>
-      </w:r>
-    </w:p>
-    <w:p>
-      <w:r>
-        <w:t>Encapsulation and abstraction in Max</w:t>
-      </w:r>
-    </w:p>
-    <w:p>
-      <w:r>
-        <w:t>The Max scheduler and queue, and the MSP thread</w:t>
-      </w:r>
-    </w:p>
-    <w:p>
-      <w:r>
-        <w:t>The Max transport</w:t>
-      </w:r>
-    </w:p>
-    <w:p>
-      <w:pPr>
-        <w:pStyle w:val="Heading1"/>
-      </w:pPr>
-      <w:r>
         <w:t>Advanced Max/MSP Audio Tricks</w:t>
       </w:r>
     </w:p>
@@ -861,6 +861,7 @@
     </w:p>
     <w:p>
       <w:r>
+        <w:lastRenderedPageBreak/>
         <w:t>• </w:t>
       </w:r>
       <w:r>
@@ -877,7 +878,6 @@
     </w:p>
     <w:p>
       <w:r>
-        <w:lastRenderedPageBreak/>
         <w:t>• Algorithmic composition</w:t>
       </w:r>
     </w:p>
@@ -1122,7 +1122,7 @@
       </w:r>
     </w:p>
   </w:comment>
-  <w:comment w:id="7" w:author="Microsoft Office User" w:date="2018-08-11T10:07:00Z" w:initials="Office">
+  <w:comment w:id="8" w:author="Microsoft Office User" w:date="2018-08-11T10:07:00Z" w:initials="Office">
     <w:p>
       <w:pPr>
         <w:pStyle w:val="CommentText"/>

</xml_diff>